<commit_message>
feat: Document pdf has been added
</commit_message>
<xml_diff>
--- a/documents/Análisis del juego.docx
+++ b/documents/Análisis del juego.docx
@@ -4,28 +4,514 @@
   <w:body>
     <w:p>
       <w:pPr>
+        <w:pStyle w:val="Ttulo3"/>
+        <w:rPr>
+          <w:caps/>
+          <w:sz w:val="36"/>
+          <w:lang w:val="es-MX"/>
+        </w:rPr>
+      </w:pPr>
+      <w:r>
+        <w:rPr>
+          <w:caps/>
+          <w:noProof/>
+          <w:sz w:val="36"/>
+          <w:lang w:val="es-ES" w:eastAsia="es-ES"/>
+        </w:rPr>
+        <w:drawing>
+          <wp:anchor distT="0" distB="0" distL="114300" distR="114300" simplePos="0" relativeHeight="251659264" behindDoc="0" locked="0" layoutInCell="1" allowOverlap="1" wp14:anchorId="27DCA03C" wp14:editId="55FBF29D">
+            <wp:simplePos x="0" y="0"/>
+            <wp:positionH relativeFrom="margin">
+              <wp:align>center</wp:align>
+            </wp:positionH>
+            <wp:positionV relativeFrom="margin">
+              <wp:posOffset>-314960</wp:posOffset>
+            </wp:positionV>
+            <wp:extent cx="1895475" cy="1878965"/>
+            <wp:effectExtent l="209550" t="209550" r="200025" b="216535"/>
+            <wp:wrapSquare wrapText="bothSides"/>
+            <wp:docPr id="11" name="Imagen 11"/>
+            <wp:cNvGraphicFramePr>
+              <a:graphicFrameLocks xmlns:a="http://schemas.openxmlformats.org/drawingml/2006/main" noChangeAspect="1"/>
+            </wp:cNvGraphicFramePr>
+            <a:graphic xmlns:a="http://schemas.openxmlformats.org/drawingml/2006/main">
+              <a:graphicData uri="http://schemas.openxmlformats.org/drawingml/2006/picture">
+                <pic:pic xmlns:pic="http://schemas.openxmlformats.org/drawingml/2006/picture">
+                  <pic:nvPicPr>
+                    <pic:cNvPr id="11" name="Universidad-Tecnológica-de-Aguascalientes.jpg"/>
+                    <pic:cNvPicPr/>
+                  </pic:nvPicPr>
+                  <pic:blipFill>
+                    <a:blip r:embed="rId5" cstate="print">
+                      <a:extLst>
+                        <a:ext uri="{28A0092B-C50C-407E-A947-70E740481C1C}">
+                          <a14:useLocalDpi xmlns:a14="http://schemas.microsoft.com/office/drawing/2010/main" val="0"/>
+                        </a:ext>
+                      </a:extLst>
+                    </a:blip>
+                    <a:stretch>
+                      <a:fillRect/>
+                    </a:stretch>
+                  </pic:blipFill>
+                  <pic:spPr>
+                    <a:xfrm>
+                      <a:off x="0" y="0"/>
+                      <a:ext cx="1895475" cy="1878965"/>
+                    </a:xfrm>
+                    <a:prstGeom prst="ellipse">
+                      <a:avLst/>
+                    </a:prstGeom>
+                    <a:ln w="190500" cap="rnd">
+                      <a:solidFill>
+                        <a:srgbClr val="C8C6BD"/>
+                      </a:solidFill>
+                      <a:prstDash val="solid"/>
+                    </a:ln>
+                    <a:effectLst>
+                      <a:outerShdw blurRad="127000" algn="bl" rotWithShape="0">
+                        <a:srgbClr val="000000"/>
+                      </a:outerShdw>
+                    </a:effectLst>
+                    <a:scene3d>
+                      <a:camera prst="perspectiveFront" fov="5400000"/>
+                      <a:lightRig rig="threePt" dir="t">
+                        <a:rot lat="0" lon="0" rev="19200000"/>
+                      </a:lightRig>
+                    </a:scene3d>
+                    <a:sp3d extrusionH="25400">
+                      <a:bevelT w="304800" h="152400" prst="hardEdge"/>
+                      <a:extrusionClr>
+                        <a:srgbClr val="000000"/>
+                      </a:extrusionClr>
+                    </a:sp3d>
+                  </pic:spPr>
+                </pic:pic>
+              </a:graphicData>
+            </a:graphic>
+            <wp14:sizeRelH relativeFrom="margin">
+              <wp14:pctWidth>0</wp14:pctWidth>
+            </wp14:sizeRelH>
+            <wp14:sizeRelV relativeFrom="margin">
+              <wp14:pctHeight>0</wp14:pctHeight>
+            </wp14:sizeRelV>
+          </wp:anchor>
+        </w:drawing>
+      </w:r>
+    </w:p>
+    <w:p>
+      <w:pPr>
+        <w:pStyle w:val="Ttulo3"/>
+        <w:jc w:val="center"/>
+        <w:rPr>
+          <w:caps/>
+          <w:sz w:val="36"/>
+          <w:lang w:val="es-MX"/>
+        </w:rPr>
+      </w:pPr>
+    </w:p>
+    <w:p>
+      <w:pPr>
+        <w:pStyle w:val="Ttulo3"/>
+        <w:jc w:val="center"/>
+        <w:rPr>
+          <w:rFonts w:ascii="Dominique" w:hAnsi="Dominique"/>
+          <w:b/>
+          <w:caps/>
+          <w:color w:val="FF0000"/>
+          <w:sz w:val="58"/>
+          <w:szCs w:val="58"/>
+          <w:lang w:val="es-MX"/>
+        </w:rPr>
+      </w:pPr>
+      <w:r>
+        <w:rPr>
+          <w:rFonts w:ascii="Dominique" w:hAnsi="Dominique"/>
+          <w:b/>
+          <w:caps/>
+          <w:color w:val="FF0000"/>
+          <w:sz w:val="58"/>
+          <w:szCs w:val="58"/>
+          <w:lang w:val="es-MX"/>
+        </w:rPr>
+        <w:t>UNIVERSIDAD TECNOLÓGICA DE AGUASCALIENTES</w:t>
+      </w:r>
+    </w:p>
+    <w:p>
+      <w:pPr>
+        <w:pStyle w:val="Subttulo"/>
+        <w:jc w:val="left"/>
+        <w:rPr>
+          <w:b/>
+          <w:color w:val="auto"/>
+          <w:lang w:val="es-MX"/>
+        </w:rPr>
+      </w:pPr>
+    </w:p>
+    <w:p>
+      <w:pPr>
+        <w:pStyle w:val="Subttulo"/>
+        <w:rPr>
+          <w:rFonts w:ascii="Dominique" w:hAnsi="Dominique"/>
+          <w:color w:val="1F4E79" w:themeColor="accent1" w:themeShade="80"/>
+          <w:sz w:val="40"/>
+          <w:szCs w:val="40"/>
+          <w:lang w:val="es-MX"/>
+        </w:rPr>
+      </w:pPr>
+      <w:r>
+        <w:rPr>
+          <w:rFonts w:ascii="Dominique" w:hAnsi="Dominique"/>
+          <w:color w:val="7030A0"/>
+          <w:sz w:val="40"/>
+          <w:szCs w:val="40"/>
+          <w:lang w:val="es-MX"/>
+        </w:rPr>
+        <w:t>Tema</w:t>
+      </w:r>
+      <w:r>
+        <w:rPr>
+          <w:rFonts w:ascii="Dominique" w:hAnsi="Dominique"/>
+          <w:color w:val="1F4E79" w:themeColor="accent1" w:themeShade="80"/>
+          <w:sz w:val="40"/>
+          <w:szCs w:val="40"/>
+          <w:lang w:val="es-MX"/>
+        </w:rPr>
+        <w:t>:</w:t>
+      </w:r>
+    </w:p>
+    <w:p>
+      <w:pPr>
+        <w:pStyle w:val="Subttulo"/>
+        <w:rPr>
+          <w:rFonts w:ascii="Simplicity" w:hAnsi="Simplicity"/>
+          <w:i/>
+          <w:color w:val="auto"/>
+          <w:sz w:val="40"/>
+          <w:szCs w:val="40"/>
+          <w:lang w:val="es-MX"/>
+        </w:rPr>
+      </w:pPr>
+      <w:r>
+        <w:rPr>
+          <w:rFonts w:ascii="Simplicity" w:hAnsi="Simplicity"/>
+          <w:i/>
+          <w:color w:val="auto"/>
+          <w:sz w:val="40"/>
+          <w:szCs w:val="40"/>
+          <w:lang w:val="es-MX"/>
+        </w:rPr>
+        <w:t>“</w:t>
+      </w:r>
+      <w:r>
+        <w:rPr>
+          <w:rFonts w:ascii="Simplicity" w:hAnsi="Simplicity"/>
+          <w:i/>
+          <w:color w:val="auto"/>
+          <w:sz w:val="40"/>
+          <w:szCs w:val="40"/>
+          <w:lang w:val="es-MX"/>
+        </w:rPr>
+        <w:t>Análisis del código</w:t>
+      </w:r>
+      <w:r>
+        <w:rPr>
+          <w:rFonts w:ascii="Simplicity" w:hAnsi="Simplicity"/>
+          <w:i/>
+          <w:color w:val="auto"/>
+          <w:sz w:val="40"/>
+          <w:szCs w:val="40"/>
+          <w:lang w:val="es-MX"/>
+        </w:rPr>
+        <w:t>.”</w:t>
+      </w:r>
+    </w:p>
+    <w:p>
+      <w:pPr>
+        <w:pStyle w:val="Subttulo"/>
+        <w:rPr>
+          <w:rFonts w:ascii="Dominique" w:hAnsi="Dominique"/>
+          <w:color w:val="1F4E79" w:themeColor="accent1" w:themeShade="80"/>
+          <w:sz w:val="38"/>
+          <w:szCs w:val="38"/>
+          <w:lang w:val="es-MX"/>
+        </w:rPr>
+      </w:pPr>
+      <w:r>
+        <w:rPr>
+          <w:rFonts w:ascii="Dominique" w:hAnsi="Dominique"/>
+          <w:color w:val="1F4E79" w:themeColor="accent1" w:themeShade="80"/>
+          <w:sz w:val="38"/>
+          <w:szCs w:val="38"/>
+          <w:lang w:val="es-MX"/>
+        </w:rPr>
+        <w:t>Nombre Estudiante:</w:t>
+      </w:r>
+    </w:p>
+    <w:p>
+      <w:pPr>
+        <w:pStyle w:val="Subttulo"/>
+        <w:rPr>
+          <w:rFonts w:ascii="Simplicity" w:hAnsi="Simplicity"/>
+          <w:color w:val="auto"/>
+          <w:sz w:val="38"/>
+          <w:szCs w:val="38"/>
+          <w:lang w:val="es-MX"/>
+        </w:rPr>
+      </w:pPr>
+      <w:r>
+        <w:rPr>
+          <w:rFonts w:ascii="Simplicity" w:hAnsi="Simplicity"/>
+          <w:color w:val="auto"/>
+          <w:sz w:val="38"/>
+          <w:szCs w:val="38"/>
+          <w:lang w:val="es-MX"/>
+        </w:rPr>
+        <w:t>Talamantes Castañeda Ángela María.</w:t>
+      </w:r>
+    </w:p>
+    <w:p>
+      <w:pPr>
+        <w:pStyle w:val="Subttulo"/>
+        <w:rPr>
+          <w:rFonts w:ascii="Dominique" w:hAnsi="Dominique"/>
+          <w:color w:val="1F4E79" w:themeColor="accent1" w:themeShade="80"/>
+          <w:sz w:val="38"/>
+          <w:szCs w:val="38"/>
+          <w:lang w:val="es-MX"/>
+        </w:rPr>
+      </w:pPr>
+      <w:r>
+        <w:rPr>
+          <w:rFonts w:ascii="Dominique" w:hAnsi="Dominique"/>
+          <w:color w:val="1F4E79" w:themeColor="accent1" w:themeShade="80"/>
+          <w:sz w:val="38"/>
+          <w:szCs w:val="38"/>
+          <w:lang w:val="es-MX"/>
+        </w:rPr>
+        <w:t>Matrícula:</w:t>
+      </w:r>
+    </w:p>
+    <w:p>
+      <w:pPr>
+        <w:pStyle w:val="Subttulo"/>
+        <w:rPr>
+          <w:rFonts w:ascii="Simplicity" w:hAnsi="Simplicity"/>
+          <w:color w:val="auto"/>
+          <w:sz w:val="38"/>
+          <w:szCs w:val="38"/>
+          <w:lang w:val="es-MX"/>
+        </w:rPr>
+      </w:pPr>
+      <w:r>
+        <w:rPr>
+          <w:rFonts w:ascii="Simplicity" w:hAnsi="Simplicity"/>
+          <w:color w:val="auto"/>
+          <w:sz w:val="38"/>
+          <w:szCs w:val="38"/>
+          <w:lang w:val="es-MX"/>
+        </w:rPr>
+        <w:t>191243.</w:t>
+      </w:r>
+    </w:p>
+    <w:p>
+      <w:pPr>
+        <w:pStyle w:val="Subttulo"/>
+        <w:rPr>
+          <w:rFonts w:ascii="Dominique" w:hAnsi="Dominique"/>
+          <w:color w:val="1F4E79" w:themeColor="accent1" w:themeShade="80"/>
+          <w:sz w:val="38"/>
+          <w:szCs w:val="38"/>
+          <w:lang w:val="es-MX"/>
+        </w:rPr>
+      </w:pPr>
+      <w:r>
+        <w:rPr>
+          <w:rFonts w:ascii="Dominique" w:hAnsi="Dominique"/>
+          <w:color w:val="1F4E79" w:themeColor="accent1" w:themeShade="80"/>
+          <w:sz w:val="38"/>
+          <w:szCs w:val="38"/>
+          <w:lang w:val="es-MX"/>
+        </w:rPr>
+        <w:t>Carrera/Aula/Grade/Grupo:</w:t>
+      </w:r>
+    </w:p>
+    <w:p>
+      <w:pPr>
+        <w:pStyle w:val="Subttulo"/>
+        <w:rPr>
+          <w:rFonts w:ascii="Simplicity" w:hAnsi="Simplicity"/>
+          <w:color w:val="auto"/>
+          <w:sz w:val="38"/>
+          <w:szCs w:val="38"/>
+          <w:lang w:val="es-MX"/>
+        </w:rPr>
+      </w:pPr>
+      <w:r>
+        <w:rPr>
+          <w:rFonts w:ascii="Simplicity" w:hAnsi="Simplicity"/>
+          <w:color w:val="auto"/>
+          <w:sz w:val="38"/>
+          <w:szCs w:val="38"/>
+          <w:lang w:val="es-MX"/>
+        </w:rPr>
+        <w:t>IDGS ~ Aulas2, 9°A.</w:t>
+      </w:r>
+    </w:p>
+    <w:p>
+      <w:pPr>
+        <w:pStyle w:val="Subttulo"/>
+        <w:rPr>
+          <w:rFonts w:ascii="Simplicity" w:hAnsi="Simplicity"/>
+          <w:color w:val="auto"/>
+          <w:sz w:val="38"/>
+          <w:szCs w:val="38"/>
+          <w:lang w:val="es-MX"/>
+        </w:rPr>
+      </w:pPr>
+      <w:r>
+        <w:rPr>
+          <w:rFonts w:ascii="Dominique" w:hAnsi="Dominique"/>
+          <w:color w:val="1F4E79" w:themeColor="accent1" w:themeShade="80"/>
+          <w:sz w:val="38"/>
+          <w:szCs w:val="38"/>
+          <w:lang w:val="es-MX"/>
+        </w:rPr>
+        <w:t>Profesor:</w:t>
+      </w:r>
+      <w:r>
+        <w:rPr>
+          <w:rFonts w:ascii="Simplicity" w:hAnsi="Simplicity"/>
+          <w:color w:val="auto"/>
+          <w:sz w:val="38"/>
+          <w:szCs w:val="38"/>
+          <w:lang w:val="es-MX"/>
+        </w:rPr>
+        <w:t xml:space="preserve"> </w:t>
+      </w:r>
+    </w:p>
+    <w:p>
+      <w:pPr>
+        <w:pStyle w:val="Subttulo"/>
+        <w:rPr>
+          <w:rFonts w:ascii="Simplicity" w:hAnsi="Simplicity"/>
+          <w:color w:val="auto"/>
+          <w:sz w:val="38"/>
+          <w:szCs w:val="38"/>
+          <w:lang w:val="es-MX"/>
+        </w:rPr>
+      </w:pPr>
+      <w:r>
+        <w:rPr>
+          <w:rFonts w:ascii="Simplicity" w:hAnsi="Simplicity"/>
+          <w:color w:val="auto"/>
+          <w:sz w:val="38"/>
+          <w:szCs w:val="38"/>
+          <w:lang w:val="es-MX"/>
+        </w:rPr>
+        <w:t xml:space="preserve">Luis Fernando Perea </w:t>
+      </w:r>
+      <w:proofErr w:type="spellStart"/>
+      <w:r>
+        <w:rPr>
+          <w:rFonts w:ascii="Simplicity" w:hAnsi="Simplicity"/>
+          <w:color w:val="auto"/>
+          <w:sz w:val="38"/>
+          <w:szCs w:val="38"/>
+          <w:lang w:val="es-MX"/>
+        </w:rPr>
+        <w:t>Galloso</w:t>
+      </w:r>
+      <w:proofErr w:type="spellEnd"/>
+      <w:r>
+        <w:rPr>
+          <w:rFonts w:ascii="Simplicity" w:hAnsi="Simplicity"/>
+          <w:color w:val="auto"/>
+          <w:sz w:val="38"/>
+          <w:szCs w:val="38"/>
+          <w:lang w:val="es-MX"/>
+        </w:rPr>
+        <w:t>.</w:t>
+      </w:r>
+    </w:p>
+    <w:p>
+      <w:pPr>
+        <w:pStyle w:val="Subttulo"/>
+        <w:rPr>
+          <w:rFonts w:ascii="Dominique" w:hAnsi="Dominique"/>
+          <w:color w:val="1F4E79" w:themeColor="accent1" w:themeShade="80"/>
+          <w:sz w:val="38"/>
+          <w:szCs w:val="38"/>
+          <w:lang w:val="es-MX"/>
+        </w:rPr>
+      </w:pPr>
+      <w:r>
+        <w:rPr>
+          <w:rFonts w:ascii="Dominique" w:hAnsi="Dominique"/>
+          <w:color w:val="1F4E79" w:themeColor="accent1" w:themeShade="80"/>
+          <w:sz w:val="38"/>
+          <w:szCs w:val="38"/>
+          <w:lang w:val="es-MX"/>
+        </w:rPr>
+        <w:t>Materia:</w:t>
+      </w:r>
+    </w:p>
+    <w:p>
+      <w:pPr>
+        <w:pStyle w:val="Subttulo"/>
+        <w:rPr>
+          <w:rFonts w:ascii="Simplicity" w:hAnsi="Simplicity"/>
+          <w:color w:val="auto"/>
+          <w:sz w:val="38"/>
+          <w:szCs w:val="38"/>
+          <w:lang w:val="es-MX"/>
+        </w:rPr>
+      </w:pPr>
+      <w:r>
+        <w:rPr>
+          <w:rFonts w:ascii="Simplicity" w:hAnsi="Simplicity"/>
+          <w:color w:val="auto"/>
+          <w:sz w:val="38"/>
+          <w:szCs w:val="38"/>
+          <w:lang w:val="es-MX"/>
+        </w:rPr>
+        <w:t>Optativa</w:t>
+      </w:r>
+      <w:r>
+        <w:rPr>
+          <w:rFonts w:ascii="Simplicity" w:hAnsi="Simplicity"/>
+          <w:color w:val="auto"/>
+          <w:sz w:val="38"/>
+          <w:szCs w:val="38"/>
+          <w:lang w:val="es-MX"/>
+        </w:rPr>
+        <w:t>.</w:t>
+      </w:r>
+    </w:p>
+    <w:p>
+      <w:pPr>
+        <w:rPr>
+          <w:rFonts w:ascii="Dominique" w:hAnsi="Dominique"/>
+          <w:sz w:val="40"/>
+        </w:rPr>
+      </w:pPr>
+      <w:r>
+        <w:rPr>
+          <w:rFonts w:ascii="Dominique" w:hAnsi="Dominique"/>
+          <w:sz w:val="40"/>
+        </w:rPr>
+        <w:lastRenderedPageBreak/>
+        <w:t>LINK REPOSITORY:</w:t>
+      </w:r>
+    </w:p>
+    <w:p>
+      <w:pPr>
+        <w:jc w:val="center"/>
         <w:rPr>
           <w:rFonts w:ascii="Century Gothic" w:hAnsi="Century Gothic"/>
           <w:sz w:val="24"/>
         </w:rPr>
       </w:pPr>
-      <w:r>
-        <w:rPr>
-          <w:rFonts w:ascii="Century Gothic" w:hAnsi="Century Gothic"/>
-          <w:sz w:val="24"/>
-        </w:rPr>
-        <w:t>LINK REPOSITORY:</w:t>
-      </w:r>
-    </w:p>
-    <w:p>
-      <w:pPr>
-        <w:jc w:val="center"/>
-        <w:rPr>
-          <w:rFonts w:ascii="Century Gothic" w:hAnsi="Century Gothic"/>
-          <w:sz w:val="24"/>
-        </w:rPr>
-      </w:pPr>
-      <w:hyperlink r:id="rId5" w:history="1">
+      <w:hyperlink r:id="rId6" w:history="1">
         <w:r>
           <w:rPr>
             <w:rStyle w:val="Hipervnculo"/>
@@ -39,27 +525,30 @@
     <w:p>
       <w:pPr>
         <w:rPr>
-          <w:rFonts w:ascii="Century Gothic" w:hAnsi="Century Gothic"/>
-          <w:sz w:val="24"/>
-        </w:rPr>
-      </w:pPr>
-    </w:p>
-    <w:p>
-      <w:pPr>
-        <w:rPr>
-          <w:rFonts w:ascii="Century Gothic" w:hAnsi="Century Gothic"/>
-          <w:sz w:val="24"/>
+          <w:rFonts w:ascii="Dominique" w:hAnsi="Dominique"/>
+          <w:sz w:val="40"/>
+        </w:rPr>
+      </w:pPr>
+    </w:p>
+    <w:p>
+      <w:pPr>
+        <w:rPr>
+          <w:rFonts w:ascii="Dominique" w:hAnsi="Dominique"/>
+          <w:sz w:val="40"/>
+          <w:u w:val="single"/>
           <w:lang w:val="en-US"/>
         </w:rPr>
       </w:pPr>
       <w:r>
         <w:rPr>
-          <w:rFonts w:ascii="Century Gothic" w:hAnsi="Century Gothic"/>
-          <w:sz w:val="24"/>
+          <w:rFonts w:ascii="Dominique" w:hAnsi="Dominique"/>
+          <w:sz w:val="40"/>
           <w:lang w:val="en-US"/>
         </w:rPr>
         <w:t>Changes in the code:</w:t>
       </w:r>
+      <w:bookmarkStart w:id="0" w:name="_GoBack"/>
+      <w:bookmarkEnd w:id="0"/>
     </w:p>
     <w:p>
       <w:pPr>
@@ -6401,8 +6890,6 @@
           <w:lang w:val="es-ES"/>
         </w:rPr>
       </w:pPr>
-      <w:bookmarkStart w:id="0" w:name="_GoBack"/>
-      <w:bookmarkEnd w:id="0"/>
     </w:p>
     <w:p>
       <w:pPr>
@@ -7112,6 +7599,28 @@
     <w:name w:val="Normal"/>
     <w:qFormat/>
   </w:style>
+  <w:style w:type="paragraph" w:styleId="Ttulo3">
+    <w:name w:val="heading 3"/>
+    <w:basedOn w:val="Normal"/>
+    <w:next w:val="Normal"/>
+    <w:link w:val="Ttulo3Car"/>
+    <w:uiPriority w:val="9"/>
+    <w:unhideWhenUsed/>
+    <w:qFormat/>
+    <w:rsid w:val="00B57C1F"/>
+    <w:pPr>
+      <w:keepNext/>
+      <w:keepLines/>
+      <w:spacing w:before="160" w:after="0" w:line="240" w:lineRule="auto"/>
+      <w:outlineLvl w:val="2"/>
+    </w:pPr>
+    <w:rPr>
+      <w:rFonts w:asciiTheme="majorHAnsi" w:eastAsiaTheme="majorEastAsia" w:hAnsiTheme="majorHAnsi" w:cstheme="majorBidi"/>
+      <w:sz w:val="32"/>
+      <w:szCs w:val="32"/>
+      <w:lang w:val="en-US"/>
+    </w:rPr>
+  </w:style>
   <w:style w:type="character" w:default="1" w:styleId="Fuentedeprrafopredeter">
     <w:name w:val="Default Paragraph Font"/>
     <w:uiPriority w:val="1"/>
@@ -7160,6 +7669,56 @@
       <w:ind w:left="720"/>
       <w:contextualSpacing/>
     </w:pPr>
+  </w:style>
+  <w:style w:type="character" w:customStyle="1" w:styleId="Ttulo3Car">
+    <w:name w:val="Título 3 Car"/>
+    <w:basedOn w:val="Fuentedeprrafopredeter"/>
+    <w:link w:val="Ttulo3"/>
+    <w:uiPriority w:val="9"/>
+    <w:rsid w:val="00B57C1F"/>
+    <w:rPr>
+      <w:rFonts w:asciiTheme="majorHAnsi" w:eastAsiaTheme="majorEastAsia" w:hAnsiTheme="majorHAnsi" w:cstheme="majorBidi"/>
+      <w:sz w:val="32"/>
+      <w:szCs w:val="32"/>
+      <w:lang w:val="en-US"/>
+    </w:rPr>
+  </w:style>
+  <w:style w:type="paragraph" w:styleId="Subttulo">
+    <w:name w:val="Subtitle"/>
+    <w:basedOn w:val="Normal"/>
+    <w:next w:val="Normal"/>
+    <w:link w:val="SubttuloCar"/>
+    <w:uiPriority w:val="11"/>
+    <w:qFormat/>
+    <w:rsid w:val="00B57C1F"/>
+    <w:pPr>
+      <w:numPr>
+        <w:ilvl w:val="1"/>
+      </w:numPr>
+      <w:spacing w:line="300" w:lineRule="auto"/>
+      <w:jc w:val="center"/>
+    </w:pPr>
+    <w:rPr>
+      <w:rFonts w:eastAsiaTheme="minorEastAsia"/>
+      <w:color w:val="44546A" w:themeColor="text2"/>
+      <w:sz w:val="28"/>
+      <w:szCs w:val="28"/>
+      <w:lang w:val="en-US"/>
+    </w:rPr>
+  </w:style>
+  <w:style w:type="character" w:customStyle="1" w:styleId="SubttuloCar">
+    <w:name w:val="Subtítulo Car"/>
+    <w:basedOn w:val="Fuentedeprrafopredeter"/>
+    <w:link w:val="Subttulo"/>
+    <w:uiPriority w:val="11"/>
+    <w:rsid w:val="00B57C1F"/>
+    <w:rPr>
+      <w:rFonts w:eastAsiaTheme="minorEastAsia"/>
+      <w:color w:val="44546A" w:themeColor="text2"/>
+      <w:sz w:val="28"/>
+      <w:szCs w:val="28"/>
+      <w:lang w:val="en-US"/>
+    </w:rPr>
   </w:style>
 </w:styles>
 </file>

</xml_diff>